<commit_message>
Finished Sprint Report 4
</commit_message>
<xml_diff>
--- a/Sprint Reports/Sprint Report - Sprint 4 - Team A.docx
+++ b/Sprint Reports/Sprint Report - Sprint 4 - Team A.docx
@@ -549,7 +549,7 @@
                 <w:noProof/>
                 <w:webHidden/>
               </w:rPr>
-              <w:t>4</w:t>
+              <w:t>5</w:t>
             </w:r>
             <w:r>
               <w:rPr>
@@ -831,13 +831,8 @@
               </w:numPr>
             </w:pPr>
             <w:r>
-              <w:t xml:space="preserve">Obtain/distribute server </w:t>
-            </w:r>
-            <w:proofErr w:type="gramStart"/>
-            <w:r>
-              <w:t>passwords</w:t>
-            </w:r>
-            <w:proofErr w:type="gramEnd"/>
+              <w:t>Obtain/distribute server passwords</w:t>
+            </w:r>
           </w:p>
           <w:p>
             <w:pPr>
@@ -848,15 +843,7 @@
               </w:numPr>
             </w:pPr>
             <w:r>
-              <w:t xml:space="preserve">Set up </w:t>
-            </w:r>
-            <w:proofErr w:type="spellStart"/>
-            <w:r>
-              <w:t>PHPMyAdmin</w:t>
-            </w:r>
-            <w:proofErr w:type="spellEnd"/>
-            <w:r>
-              <w:t>, PuTTY and WinSCP access</w:t>
+              <w:t>Set up PHPMyAdmin, PuTTY and WinSCP access</w:t>
             </w:r>
           </w:p>
           <w:p>
@@ -918,13 +905,8 @@
               </w:numPr>
             </w:pPr>
             <w:r>
-              <w:t xml:space="preserve">Upload exiting preliminary web site files to </w:t>
-            </w:r>
-            <w:proofErr w:type="gramStart"/>
-            <w:r>
-              <w:t>GitHub</w:t>
-            </w:r>
-            <w:proofErr w:type="gramEnd"/>
+              <w:t>Upload exiting preliminary web site files to GitHub</w:t>
+            </w:r>
           </w:p>
           <w:p>
             <w:pPr>
@@ -941,21 +923,8 @@
               <w:t>unctio</w:t>
             </w:r>
             <w:r>
-              <w:t>nality to create/</w:t>
-            </w:r>
-            <w:proofErr w:type="spellStart"/>
-            <w:r>
-              <w:t>signin</w:t>
-            </w:r>
-            <w:proofErr w:type="spellEnd"/>
-            <w:r>
-              <w:t xml:space="preserve"> a </w:t>
-            </w:r>
-            <w:proofErr w:type="gramStart"/>
-            <w:r>
-              <w:t>user</w:t>
-            </w:r>
-            <w:proofErr w:type="gramEnd"/>
+              <w:t>nality to create/signin a user</w:t>
+            </w:r>
           </w:p>
           <w:p>
             <w:pPr>
@@ -972,36 +941,21 @@
               <w:t xml:space="preserve"> </w:t>
             </w:r>
             <w:r>
-              <w:t>create/</w:t>
-            </w:r>
-            <w:proofErr w:type="spellStart"/>
-            <w:r>
-              <w:t>siginin</w:t>
-            </w:r>
-            <w:proofErr w:type="spellEnd"/>
+              <w:t>create/siginin</w:t>
+            </w:r>
             <w:r>
               <w:t xml:space="preserve"> function</w:t>
             </w:r>
             <w:r>
-              <w:t>ality with the view/</w:t>
-            </w:r>
-            <w:proofErr w:type="gramStart"/>
-            <w:r>
-              <w:t>controller</w:t>
-            </w:r>
-            <w:proofErr w:type="gramEnd"/>
+              <w:t>ality with the view/controller</w:t>
+            </w:r>
           </w:p>
           <w:p>
-            <w:proofErr w:type="gramStart"/>
             <w:r>
               <w:t>S</w:t>
             </w:r>
             <w:r>
-              <w:t>erver side</w:t>
-            </w:r>
-            <w:proofErr w:type="gramEnd"/>
-            <w:r>
-              <w:t xml:space="preserve"> </w:t>
+              <w:t xml:space="preserve">erver side </w:t>
             </w:r>
             <w:r>
               <w:t xml:space="preserve">user </w:t>
@@ -1062,13 +1016,8 @@
               </w:numPr>
             </w:pPr>
             <w:r>
-              <w:t xml:space="preserve">Resolve any bugs/failures in the database schema that </w:t>
-            </w:r>
-            <w:proofErr w:type="gramStart"/>
-            <w:r>
-              <w:t>arise</w:t>
-            </w:r>
-            <w:proofErr w:type="gramEnd"/>
+              <w:t>Resolve any bugs/failures in the database schema that arise</w:t>
+            </w:r>
           </w:p>
           <w:p/>
           <w:p>
@@ -1106,13 +1055,8 @@
               </w:numPr>
             </w:pPr>
             <w:r>
-              <w:t xml:space="preserve">Onboard to the web development by reviewing exiting web site </w:t>
-            </w:r>
-            <w:proofErr w:type="gramStart"/>
-            <w:r>
-              <w:t>files</w:t>
-            </w:r>
-            <w:proofErr w:type="gramEnd"/>
+              <w:t>Onboard to the web development by reviewing exiting web site files</w:t>
+            </w:r>
           </w:p>
           <w:p/>
         </w:tc>
@@ -1411,6 +1355,21 @@
                 <w:numId w:val="33"/>
               </w:numPr>
             </w:pPr>
+            <w:r>
+              <w:t>Develop methods to add a user to the database (create an account) and to check a user’s information (sign in) and test these.</w:t>
+            </w:r>
+          </w:p>
+          <w:p>
+            <w:pPr>
+              <w:pStyle w:val="ListParagraph"/>
+              <w:numPr>
+                <w:ilvl w:val="0"/>
+                <w:numId w:val="33"/>
+              </w:numPr>
+            </w:pPr>
+            <w:r>
+              <w:t>Configure server-side validation messages and test.</w:t>
+            </w:r>
           </w:p>
           <w:p/>
         </w:tc>
@@ -1465,16 +1424,8 @@
               </w:numPr>
             </w:pPr>
             <w:r>
-              <w:t>Continue to review</w:t>
-            </w:r>
-            <w:r>
-              <w:t xml:space="preserve"> web site </w:t>
-            </w:r>
-            <w:proofErr w:type="gramStart"/>
-            <w:r>
-              <w:t>files</w:t>
-            </w:r>
-            <w:proofErr w:type="gramEnd"/>
+              <w:t>Continue to review web site files</w:t>
+            </w:r>
           </w:p>
           <w:p>
             <w:pPr>
@@ -1571,21 +1522,8 @@
               </w:numPr>
             </w:pPr>
             <w:r>
-              <w:t xml:space="preserve">Calculate which properties are inside which new outages and add a </w:t>
-            </w:r>
-            <w:proofErr w:type="spellStart"/>
-            <w:r>
-              <w:t>PropertyOutage</w:t>
-            </w:r>
-            <w:proofErr w:type="spellEnd"/>
-            <w:r>
-              <w:t xml:space="preserve"> record to the </w:t>
-            </w:r>
-            <w:proofErr w:type="gramStart"/>
-            <w:r>
-              <w:t>DB</w:t>
-            </w:r>
-            <w:proofErr w:type="gramEnd"/>
+              <w:t>Calculate which properties are inside which new outages and add a PropertyOutage record to the DB</w:t>
+            </w:r>
           </w:p>
           <w:p/>
         </w:tc>
@@ -1624,23 +1562,7 @@
         </w:numPr>
       </w:pPr>
       <w:r>
-        <w:t xml:space="preserve">Calculate which properties are inside which new outages and add a </w:t>
-      </w:r>
-      <w:proofErr w:type="spellStart"/>
-      <w:r>
-        <w:t>PropertyOutage</w:t>
-      </w:r>
-      <w:proofErr w:type="spellEnd"/>
-      <w:r>
-        <w:t xml:space="preserve"> record to the DB (use AppModelPolygonPointFunctions.py &amp;&amp; use </w:t>
-      </w:r>
-      <w:proofErr w:type="spellStart"/>
-      <w:r>
-        <w:t>InsertPropertyOutages</w:t>
-      </w:r>
-      <w:proofErr w:type="spellEnd"/>
-      <w:r>
-        <w:t xml:space="preserve"> in AppModelDB.py)</w:t>
+        <w:t>Calculate which properties are inside which new outages and add a PropertyOutage record to the DB (use AppModelPolygonPointFunctions.py &amp;&amp; use InsertPropertyOutages in AppModelDB.py)</w:t>
       </w:r>
       <w:r>
         <w:t xml:space="preserve"> (</w:t>
@@ -1664,7 +1586,6 @@
         </w:rPr>
         <w:t>st</w:t>
       </w:r>
-      <w:proofErr w:type="gramStart"/>
       <w:r>
         <w:rPr>
           <w:b/>
@@ -1674,7 +1595,6 @@
         </w:rPr>
         <w:t xml:space="preserve"> 2021</w:t>
       </w:r>
-      <w:proofErr w:type="gramEnd"/>
       <w:r>
         <w:t>)</w:t>
       </w:r>
@@ -1690,7 +1610,6 @@
       <w:r>
         <w:t xml:space="preserve">Deactivate </w:t>
       </w:r>
-      <w:proofErr w:type="spellStart"/>
       <w:r>
         <w:t>P</w:t>
       </w:r>
@@ -1703,7 +1622,6 @@
       <w:r>
         <w:t>utage</w:t>
       </w:r>
-      <w:proofErr w:type="spellEnd"/>
       <w:r>
         <w:t xml:space="preserve"> records</w:t>
       </w:r>
@@ -1714,15 +1632,7 @@
         <w:t xml:space="preserve">to a property </w:t>
       </w:r>
       <w:r>
-        <w:t xml:space="preserve">(use </w:t>
-      </w:r>
-      <w:proofErr w:type="spellStart"/>
-      <w:r>
-        <w:t>UpdatePropertyOutages</w:t>
-      </w:r>
-      <w:proofErr w:type="spellEnd"/>
-      <w:r>
-        <w:t xml:space="preserve"> in AppModelDB.py)</w:t>
+        <w:t>(use UpdatePropertyOutages in AppModelDB.py)</w:t>
       </w:r>
     </w:p>
     <w:p>
@@ -1737,11 +1647,7 @@
         <w:t xml:space="preserve">Reactivate </w:t>
       </w:r>
       <w:r>
-        <w:t xml:space="preserve">a </w:t>
-      </w:r>
-      <w:proofErr w:type="spellStart"/>
-      <w:r>
-        <w:t>P</w:t>
+        <w:t>a P</w:t>
       </w:r>
       <w:r>
         <w:t>roperty</w:t>
@@ -1750,25 +1656,13 @@
         <w:t>O</w:t>
       </w:r>
       <w:r>
-        <w:t>utage</w:t>
-      </w:r>
-      <w:proofErr w:type="spellEnd"/>
-      <w:r>
-        <w:t xml:space="preserve"> in the DB where power has been lost again </w:t>
+        <w:t xml:space="preserve">utage in the DB where power has been lost again </w:t>
       </w:r>
       <w:r>
         <w:t xml:space="preserve">- if it was previously restored </w:t>
       </w:r>
       <w:r>
-        <w:t xml:space="preserve">(use </w:t>
-      </w:r>
-      <w:proofErr w:type="spellStart"/>
-      <w:r>
-        <w:t>UpdatePropertyOutages</w:t>
-      </w:r>
-      <w:proofErr w:type="spellEnd"/>
-      <w:r>
-        <w:t xml:space="preserve"> in AppModelDB.py)</w:t>
+        <w:t>(use UpdatePropertyOutages in AppModelDB.py)</w:t>
       </w:r>
       <w:r>
         <w:t xml:space="preserve"> (This is likely a low-priority </w:t>
@@ -1806,7 +1700,6 @@
       <w:r>
         <w:t>the list ‘</w:t>
       </w:r>
-      <w:proofErr w:type="spellStart"/>
       <w:r>
         <w:rPr>
           <w:i/>
@@ -1814,7 +1707,6 @@
         </w:rPr>
         <w:t>ListOfOutageMessages</w:t>
       </w:r>
-      <w:proofErr w:type="spellEnd"/>
       <w:r>
         <w:t>’</w:t>
       </w:r>
@@ -1858,15 +1750,7 @@
         </w:numPr>
       </w:pPr>
       <w:r>
-        <w:t xml:space="preserve">Rename AppModelRetrieveJSON.py to AppController.py and move non-controller functions (json functions, </w:t>
-      </w:r>
-      <w:proofErr w:type="spellStart"/>
-      <w:r>
-        <w:t>etc</w:t>
-      </w:r>
-      <w:proofErr w:type="spellEnd"/>
-      <w:r>
-        <w:t>) to their own Model files.</w:t>
+        <w:t>Rename AppModelRetrieveJSON.py to AppController.py and move non-controller functions (json functions, etc) to their own Model files.</w:t>
       </w:r>
       <w:r>
         <w:t xml:space="preserve"> </w:t>
@@ -1886,6 +1770,7 @@
       </w:pPr>
       <w:bookmarkStart w:id="3" w:name="_Toc65488113"/>
       <w:r>
+        <w:lastRenderedPageBreak/>
         <w:t>Web Site Backlog:</w:t>
       </w:r>
       <w:bookmarkEnd w:id="3"/>
@@ -1899,7 +1784,222 @@
         </w:numPr>
       </w:pPr>
       <w:r>
-        <w:t>TBD</w:t>
+        <w:t xml:space="preserve">controller: cases for posted commands SignOut, NewProperty, EditProperty, NewRecipient, EditRecipient, Notifications (get </w:t>
+      </w:r>
+      <w:r>
+        <w:t xml:space="preserve">updated </w:t>
+      </w:r>
+      <w:r>
+        <w:t>information from database</w:t>
+      </w:r>
+      <w:r>
+        <w:t xml:space="preserve"> via model methods</w:t>
+      </w:r>
+      <w:r>
+        <w:t xml:space="preserve">, build and return HTML or return as JSON where </w:t>
+      </w:r>
+      <w:r>
+        <w:t>ideal</w:t>
+      </w:r>
+      <w:r>
+        <w:t xml:space="preserve"> i.e. tables).</w:t>
+      </w:r>
+    </w:p>
+    <w:p>
+      <w:pPr>
+        <w:pStyle w:val="ListParagraph"/>
+        <w:numPr>
+          <w:ilvl w:val="0"/>
+          <w:numId w:val="35"/>
+        </w:numPr>
+      </w:pPr>
+      <w:r>
+        <w:t>mainpage HTML and CSS</w:t>
+      </w:r>
+      <w:r>
+        <w:t xml:space="preserve"> (mostly will probably be handled by means of the controller a la the single page application method), JavaScript methods for parsing JSON.</w:t>
+      </w:r>
+    </w:p>
+    <w:p>
+      <w:pPr>
+        <w:pStyle w:val="ListParagraph"/>
+        <w:numPr>
+          <w:ilvl w:val="0"/>
+          <w:numId w:val="35"/>
+        </w:numPr>
+      </w:pPr>
+      <w:r>
+        <w:t>startpage: Get user existence validation working, and possibly in real-time.</w:t>
+      </w:r>
+    </w:p>
+    <w:p>
+      <w:pPr>
+        <w:pStyle w:val="ListParagraph"/>
+        <w:numPr>
+          <w:ilvl w:val="0"/>
+          <w:numId w:val="35"/>
+        </w:numPr>
+      </w:pPr>
+      <w:r>
+        <w:t>Create a</w:t>
+      </w:r>
+      <w:r>
+        <w:t>nd implement a</w:t>
+      </w:r>
+      <w:r>
+        <w:t xml:space="preserve"> universal CSS theme for the pages</w:t>
+      </w:r>
+      <w:r>
+        <w:t xml:space="preserve">. </w:t>
+      </w:r>
+      <w:r>
+        <w:t>(</w:t>
+      </w:r>
+      <w:r>
+        <w:rPr>
+          <w:b/>
+          <w:bCs/>
+          <w:i/>
+          <w:iCs/>
+        </w:rPr>
+        <w:t>Assigned to Gregorson</w:t>
+      </w:r>
+      <w:r>
+        <w:rPr>
+          <w:b/>
+          <w:bCs/>
+          <w:i/>
+          <w:iCs/>
+        </w:rPr>
+        <w:t xml:space="preserve"> March 2</w:t>
+      </w:r>
+      <w:r>
+        <w:rPr>
+          <w:b/>
+          <w:bCs/>
+          <w:i/>
+          <w:iCs/>
+          <w:vertAlign w:val="superscript"/>
+        </w:rPr>
+        <w:t>nd</w:t>
+      </w:r>
+      <w:r>
+        <w:rPr>
+          <w:b/>
+          <w:bCs/>
+          <w:i/>
+          <w:iCs/>
+        </w:rPr>
+        <w:t xml:space="preserve"> 2021</w:t>
+      </w:r>
+      <w:r>
+        <w:t>)</w:t>
+      </w:r>
+    </w:p>
+    <w:p>
+      <w:pPr>
+        <w:pStyle w:val="ListParagraph"/>
+        <w:numPr>
+          <w:ilvl w:val="0"/>
+          <w:numId w:val="35"/>
+        </w:numPr>
+      </w:pPr>
+      <w:r>
+        <w:t>Functionality to enable users to create an account/sign in (methods in model.php to check if user’s information entered is valid, to add a new user, check if their account is locked</w:t>
+      </w:r>
+      <w:r>
+        <w:t>)</w:t>
+      </w:r>
+      <w:r>
+        <w:t>.</w:t>
+      </w:r>
+      <w:r>
+        <w:t xml:space="preserve"> (</w:t>
+      </w:r>
+      <w:r>
+        <w:rPr>
+          <w:b/>
+          <w:bCs/>
+          <w:i/>
+          <w:iCs/>
+        </w:rPr>
+        <w:t>Assigned to Taylor March 2</w:t>
+      </w:r>
+      <w:r>
+        <w:rPr>
+          <w:b/>
+          <w:bCs/>
+          <w:i/>
+          <w:iCs/>
+          <w:vertAlign w:val="superscript"/>
+        </w:rPr>
+        <w:t>nd</w:t>
+      </w:r>
+      <w:r>
+        <w:rPr>
+          <w:b/>
+          <w:bCs/>
+          <w:i/>
+          <w:iCs/>
+        </w:rPr>
+        <w:t xml:space="preserve"> 2021</w:t>
+      </w:r>
+      <w:r>
+        <w:t>)</w:t>
+      </w:r>
+    </w:p>
+    <w:p>
+      <w:pPr>
+        <w:pStyle w:val="ListParagraph"/>
+        <w:numPr>
+          <w:ilvl w:val="0"/>
+          <w:numId w:val="35"/>
+        </w:numPr>
+      </w:pPr>
+      <w:r>
+        <w:t>Functionality to add and edit a property (methods to add a property into the database and update the database listing).</w:t>
+      </w:r>
+    </w:p>
+    <w:p>
+      <w:pPr>
+        <w:pStyle w:val="ListParagraph"/>
+        <w:numPr>
+          <w:ilvl w:val="0"/>
+          <w:numId w:val="35"/>
+        </w:numPr>
+      </w:pPr>
+      <w:r>
+        <w:t>Functionality to add and edit a recipient (methods to add a recipient to the database, update their information).</w:t>
+      </w:r>
+    </w:p>
+    <w:p>
+      <w:pPr>
+        <w:pStyle w:val="ListParagraph"/>
+        <w:numPr>
+          <w:ilvl w:val="0"/>
+          <w:numId w:val="35"/>
+        </w:numPr>
+      </w:pPr>
+      <w:r>
+        <w:t>Password reset functionality.</w:t>
+      </w:r>
+    </w:p>
+    <w:p>
+      <w:pPr>
+        <w:pStyle w:val="ListParagraph"/>
+        <w:numPr>
+          <w:ilvl w:val="0"/>
+          <w:numId w:val="35"/>
+        </w:numPr>
+      </w:pPr>
+      <w:r>
+        <w:t xml:space="preserve">Reconfigure UI of </w:t>
+      </w:r>
+      <w:r>
+        <w:t>pages</w:t>
+      </w:r>
+      <w:r>
+        <w:t xml:space="preserve"> to improve UX (long term goal, somewhat dependent on what we learn in this course). </w:t>
       </w:r>
     </w:p>
     <w:p/>
@@ -2363,7 +2463,7 @@
         </mc:Choice>
         <mc:Fallback>
           <w:pict>
-            <v:rect w14:anchorId="30B229C9" id="Rectangle 1" o:spid="_x0000_s1026" style="position:absolute;margin-left:-.5pt;margin-top:.1pt;width:614.9pt;height:792.7pt;z-index:-251651072;visibility:visible;mso-wrap-style:square;mso-width-percent:0;mso-height-percent:0;mso-wrap-distance-left:9pt;mso-wrap-distance-top:0;mso-wrap-distance-right:9pt;mso-wrap-distance-bottom:0;mso-position-horizontal:absolute;mso-position-horizontal-relative:page;mso-position-vertical:absolute;mso-position-vertical-relative:page;mso-width-percent:0;mso-height-percent:0;mso-width-relative:margin;mso-height-relative:margin;v-text-anchor:middle" o:gfxdata="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" stroked="f" strokeweight="2pt">
+            <v:rect w14:anchorId="63DEF0A0" id="Rectangle 1" o:spid="_x0000_s1026" style="position:absolute;margin-left:-.5pt;margin-top:.1pt;width:614.9pt;height:792.7pt;z-index:-251651072;visibility:visible;mso-wrap-style:square;mso-width-percent:0;mso-height-percent:0;mso-wrap-distance-left:9pt;mso-wrap-distance-top:0;mso-wrap-distance-right:9pt;mso-wrap-distance-bottom:0;mso-position-horizontal:absolute;mso-position-horizontal-relative:page;mso-position-vertical:absolute;mso-position-vertical-relative:page;mso-width-percent:0;mso-height-percent:0;mso-width-relative:margin;mso-height-relative:margin;v-text-anchor:middle" o:gfxdata="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" stroked="f" strokeweight="2pt">
               <v:fill r:id="rId2" o:title="" recolor="t" rotate="t" type="frame"/>
               <w10:wrap anchorx="page" anchory="page"/>
             </v:rect>

</xml_diff>